<commit_message>
info on 4 movies
Director, genre, cast, plot, photos, trailer
</commit_message>
<xml_diff>
--- a/Outline of tasks.docx
+++ b/Outline of tasks.docx
@@ -1,6 +1,6 @@
 
 <file path=word/document.xml><?xml version="1.0" encoding="utf-8"?>
-<w:document xmlns:wpc="http://schemas.microsoft.com/office/word/2010/wordprocessingCanvas" xmlns:mo="http://schemas.microsoft.com/office/mac/office/2008/main" xmlns:mc="http://schemas.openxmlformats.org/markup-compatibility/2006" xmlns:mv="urn:schemas-microsoft-com:mac:vml" xmlns:o="urn:schemas-microsoft-com:office:office" xmlns:r="http://schemas.openxmlformats.org/officeDocument/2006/relationships" xmlns:m="http://schemas.openxmlformats.org/officeDocument/2006/math" xmlns:v="urn:schemas-microsoft-com:vml" xmlns:wp14="http://schemas.microsoft.com/office/word/2010/wordprocessingDrawing" xmlns:wp="http://schemas.openxmlformats.org/drawingml/2006/wordprocessingDrawing" xmlns:w10="urn:schemas-microsoft-com:office:word" xmlns:w="http://schemas.openxmlformats.org/wordprocessingml/2006/main" xmlns:w14="http://schemas.microsoft.com/office/word/2010/wordml" xmlns:wpg="http://schemas.microsoft.com/office/word/2010/wordprocessingGroup" xmlns:wpi="http://schemas.microsoft.com/office/word/2010/wordprocessingInk" xmlns:wne="http://schemas.microsoft.com/office/word/2006/wordml" xmlns:wps="http://schemas.microsoft.com/office/word/2010/wordprocessingShape" mc:Ignorable="w14 wp14">
+<w:document xmlns:mo="http://schemas.microsoft.com/office/mac/office/2008/main" xmlns:ve="http://schemas.openxmlformats.org/markup-compatibility/2006" xmlns:mv="urn:schemas-microsoft-com:mac:vml" xmlns:o="urn:schemas-microsoft-com:office:office" xmlns:r="http://schemas.openxmlformats.org/officeDocument/2006/relationships" xmlns:m="http://schemas.openxmlformats.org/officeDocument/2006/math" xmlns:v="urn:schemas-microsoft-com:vml" xmlns:wp="http://schemas.openxmlformats.org/drawingml/2006/wordprocessingDrawing" xmlns:w10="urn:schemas-microsoft-com:office:word" xmlns:w="http://schemas.openxmlformats.org/wordprocessingml/2006/main" xmlns:wne="http://schemas.microsoft.com/office/word/2006/wordml">
   <w:body>
     <w:p>
       <w:pPr>
@@ -311,17 +311,8 @@
           <w:rFonts w:asciiTheme="minorHAnsi" w:hAnsiTheme="minorHAnsi"/>
           <w:sz w:val="24"/>
         </w:rPr>
-        <w:t xml:space="preserve"> – (Tomas / Parker/</w:t>
-      </w:r>
-      <w:proofErr w:type="spellStart"/>
-      <w:r>
-        <w:rPr>
-          <w:rFonts w:asciiTheme="minorHAnsi" w:hAnsiTheme="minorHAnsi"/>
-          <w:sz w:val="24"/>
-        </w:rPr>
-        <w:t>robbie</w:t>
-      </w:r>
-      <w:proofErr w:type="spellEnd"/>
+        <w:t xml:space="preserve"> – (Tomas / Parker</w:t>
+      </w:r>
       <w:r>
         <w:rPr>
           <w:rFonts w:asciiTheme="minorHAnsi" w:hAnsiTheme="minorHAnsi"/>
@@ -401,15 +392,14 @@
     </w:p>
     <w:sectPr>
       <w:pgSz w:w="12240" w:h="15840"/>
-      <w:pgMar w:top="1440" w:right="1800" w:bottom="1440" w:left="1800" w:header="720" w:footer="720" w:gutter="0"/>
-      <w:cols w:space="720"/>
+      <w:pgMar w:top="1440" w:right="1800" w:bottom="1440" w:left="1800" w:gutter="0"/>
     </w:sectPr>
   </w:body>
 </w:document>
 </file>
 
 <file path=word/numbering.xml><?xml version="1.0" encoding="utf-8"?>
-<w:numbering xmlns:wpc="http://schemas.microsoft.com/office/word/2010/wordprocessingCanvas" xmlns:mo="http://schemas.microsoft.com/office/mac/office/2008/main" xmlns:mc="http://schemas.openxmlformats.org/markup-compatibility/2006" xmlns:mv="urn:schemas-microsoft-com:mac:vml" xmlns:o="urn:schemas-microsoft-com:office:office" xmlns:r="http://schemas.openxmlformats.org/officeDocument/2006/relationships" xmlns:m="http://schemas.openxmlformats.org/officeDocument/2006/math" xmlns:v="urn:schemas-microsoft-com:vml" xmlns:wp14="http://schemas.microsoft.com/office/word/2010/wordprocessingDrawing" xmlns:wp="http://schemas.openxmlformats.org/drawingml/2006/wordprocessingDrawing" xmlns:w10="urn:schemas-microsoft-com:office:word" xmlns:w="http://schemas.openxmlformats.org/wordprocessingml/2006/main" xmlns:w14="http://schemas.microsoft.com/office/word/2010/wordml" xmlns:wpg="http://schemas.microsoft.com/office/word/2010/wordprocessingGroup" xmlns:wpi="http://schemas.microsoft.com/office/word/2010/wordprocessingInk" xmlns:wne="http://schemas.microsoft.com/office/word/2006/wordml" xmlns:wps="http://schemas.microsoft.com/office/word/2010/wordprocessingShape" mc:Ignorable="w14 wp14">
+<w:numbering xmlns:mo="http://schemas.microsoft.com/office/mac/office/2008/main" xmlns:ve="http://schemas.openxmlformats.org/markup-compatibility/2006" xmlns:mv="urn:schemas-microsoft-com:mac:vml" xmlns:o="urn:schemas-microsoft-com:office:office" xmlns:r="http://schemas.openxmlformats.org/officeDocument/2006/relationships" xmlns:m="http://schemas.openxmlformats.org/officeDocument/2006/math" xmlns:v="urn:schemas-microsoft-com:vml" xmlns:wp="http://schemas.openxmlformats.org/drawingml/2006/wordprocessingDrawing" xmlns:w10="urn:schemas-microsoft-com:office:word" xmlns:w="http://schemas.openxmlformats.org/wordprocessingml/2006/main" xmlns:wne="http://schemas.microsoft.com/office/word/2006/wordml">
   <w:abstractNum w:abstractNumId="0">
     <w:nsid w:val="5BFD46B1"/>
     <w:multiLevelType w:val="hybridMultilevel"/>
@@ -530,7 +520,7 @@
 </file>
 
 <file path=word/styles.xml><?xml version="1.0" encoding="utf-8"?>
-<w:styles xmlns:mc="http://schemas.openxmlformats.org/markup-compatibility/2006" xmlns:r="http://schemas.openxmlformats.org/officeDocument/2006/relationships" xmlns:w="http://schemas.openxmlformats.org/wordprocessingml/2006/main" xmlns:w14="http://schemas.microsoft.com/office/word/2010/wordml" mc:Ignorable="w14">
+<w:styles xmlns:r="http://schemas.openxmlformats.org/officeDocument/2006/relationships" xmlns:w="http://schemas.openxmlformats.org/wordprocessingml/2006/main">
   <w:docDefaults>
     <w:rPrDefault>
       <w:rPr>
@@ -692,15 +682,14 @@
   </w:style>
   <w:style w:type="character" w:default="1" w:styleId="DefaultParagraphFont">
     <w:name w:val="Default Paragraph Font"/>
-    <w:uiPriority w:val="1"/>
     <w:semiHidden/>
     <w:unhideWhenUsed/>
   </w:style>
   <w:style w:type="table" w:default="1" w:styleId="TableNormal">
     <w:name w:val="Normal Table"/>
-    <w:uiPriority w:val="99"/>
     <w:semiHidden/>
     <w:unhideWhenUsed/>
+    <w:qFormat/>
     <w:tblPr>
       <w:tblInd w:w="0" w:type="dxa"/>
       <w:tblCellMar>
@@ -713,7 +702,6 @@
   </w:style>
   <w:style w:type="numbering" w:default="1" w:styleId="NoList">
     <w:name w:val="No List"/>
-    <w:uiPriority w:val="99"/>
     <w:semiHidden/>
     <w:unhideWhenUsed/>
   </w:style>

</xml_diff>